<commit_message>
Revisando Xrandr y su herramienta gráfica
</commit_message>
<xml_diff>
--- a/Installing Window Manager.docx
+++ b/Installing Window Manager.docx
@@ -23,7 +23,7 @@
       </w:pPr>
       <w:r>
         <w:rPr/>
-        <w:t>sudo pacman -S i3 rofi alacritty brightnessctl picom nitrogen dunst xorg-xrandr arandr pcmanfm ttf-font-awesome ttf-cascadia-code lightdm lightdm-webkit2-greeter ttf-fira-code redshift polkit polkit-gnome lxappearance qt5ct rofi-emoji xarchiver unclutter xfce4-power-manager acpi pacman-contrib yad flameshot bluez bluez-utils exa thefuck filezilla usbutils playerctl poppler-qt5 ffmpeg python-pyqt5 libheif libertinus-font</w:t>
+        <w:t>sudo pacman -S i3 rofi alacritty brightnessctl picom nitrogen dunst xorg-xrandr pcmanfm ttf-font-awesome ttf-cascadia-code lightdm lightdm-webkit2-greeter ttf-fira-code redshift polkit polkit-gnome lxappearance qt5ct rofi-emoji xarchiver unclutter xfce4-power-manager acpi pacman-contrib yad flameshot bluez bluez-utils exa thefuck filezilla usbutils playerctl poppler-qt5 ffmpeg python-pyqt5 libheif libertinus-font</w:t>
       </w:r>
     </w:p>
     <w:p>
@@ -70,6 +70,41 @@
       <w:r>
         <w:rPr/>
         <w:t>sudo pacman -S gnome-system-monitor</w:t>
+      </w:r>
+    </w:p>
+    <w:p>
+      <w:pPr>
+        <w:pStyle w:val="Normal"/>
+        <w:bidi w:val="0"/>
+        <w:jc w:val="left"/>
+        <w:rPr/>
+      </w:pPr>
+      <w:r>
+        <w:rPr/>
+      </w:r>
+    </w:p>
+    <w:p>
+      <w:pPr>
+        <w:pStyle w:val="Normal"/>
+        <w:bidi w:val="0"/>
+        <w:jc w:val="left"/>
+        <w:rPr/>
+      </w:pPr>
+      <w:r>
+        <w:rPr/>
+        <w:t>Graphical display for xrandr</w:t>
+      </w:r>
+    </w:p>
+    <w:p>
+      <w:pPr>
+        <w:pStyle w:val="Normal"/>
+        <w:bidi w:val="0"/>
+        <w:jc w:val="left"/>
+        <w:rPr/>
+      </w:pPr>
+      <w:r>
+        <w:rPr/>
+        <w:t>sudo pacman -S arandr</w:t>
       </w:r>
     </w:p>
     <w:p>

</xml_diff>

<commit_message>
Autorandr no es por el momento de mucha utilidad por lo que no se utilizará
</commit_message>
<xml_diff>
--- a/Installing Window Manager.docx
+++ b/Installing Window Manager.docx
@@ -92,23 +92,19 @@
       </w:pPr>
       <w:r>
         <w:rPr/>
-        <w:t xml:space="preserve">Graphical display for xrandr </w:t>
-      </w:r>
-      <w:r>
-        <w:rPr/>
-        <w:t>and auto managment</w:t>
-      </w:r>
-    </w:p>
-    <w:p>
-      <w:pPr>
-        <w:pStyle w:val="Normal"/>
-        <w:bidi w:val="0"/>
-        <w:jc w:val="left"/>
-        <w:rPr/>
-      </w:pPr>
-      <w:r>
-        <w:rPr/>
-        <w:t>sudo pacman -S arandr autorandr</w:t>
+        <w:t>Graphical display for xrandr</w:t>
+      </w:r>
+    </w:p>
+    <w:p>
+      <w:pPr>
+        <w:pStyle w:val="Normal"/>
+        <w:bidi w:val="0"/>
+        <w:jc w:val="left"/>
+        <w:rPr/>
+      </w:pPr>
+      <w:r>
+        <w:rPr/>
+        <w:t>sudo pacman -S arandr</w:t>
       </w:r>
     </w:p>
     <w:p>

</xml_diff>